<commit_message>
These are the voyages...
</commit_message>
<xml_diff>
--- a/Project Overview.docx
+++ b/Project Overview.docx
@@ -16,25 +16,10 @@
           <w:sz w:val="40"/>
           <w:szCs w:val="40"/>
         </w:rPr>
-        <w:t>Project Overview</w:t>
-      </w:r>
-    </w:p>
-    <w:p>
-      <w:pPr>
-        <w:rPr>
-          <w:rFonts w:ascii="Noto Sans" w:hAnsi="Noto Sans"/>
-          <w:sz w:val="24"/>
-          <w:szCs w:val="24"/>
-        </w:rPr>
-      </w:pPr>
-      <w:r>
-        <w:rPr>
-          <w:rFonts w:ascii="Noto Sans" w:hAnsi="Noto Sans"/>
-          <w:sz w:val="24"/>
-          <w:szCs w:val="24"/>
-        </w:rPr>
-        <w:t>Our project was adapting the game asteroids to fit our fantasies. The current version of our game has four themes – Star Wars, Star Trek, Harry Potter, and classic Disney. An object flies around the screen, trying to shoot down opponents and not get hit. Before that happens, there’s a menu that asks you what theme you’d like to play. When you lose, you get a “Game Over” screen, which tells you your score, and lets you leave the game.</w:t>
-      </w:r>
+        <w:t xml:space="preserve">Maya and Nathan </w:t>
+      </w:r>
+      <w:bookmarkStart w:id="0" w:name="_GoBack"/>
+      <w:bookmarkEnd w:id="0"/>
     </w:p>
     <w:p>
       <w:pPr>
@@ -50,103 +35,25 @@
           <w:sz w:val="40"/>
           <w:szCs w:val="40"/>
         </w:rPr>
-        <w:t>Results</w:t>
-      </w:r>
-    </w:p>
-    <w:p>
-      <w:pPr>
-        <w:rPr>
-          <w:rFonts w:ascii="Noto Sans" w:hAnsi="Noto Sans"/>
-          <w:sz w:val="24"/>
-          <w:szCs w:val="24"/>
-        </w:rPr>
-      </w:pPr>
-      <w:r>
-        <w:rPr>
-          <w:rFonts w:ascii="Noto Sans" w:hAnsi="Noto Sans"/>
-          <w:sz w:val="24"/>
-          <w:szCs w:val="24"/>
-        </w:rPr>
-        <w:t xml:space="preserve">We started off with an MVP of just a functioning game. This version had only the Star Wars theme, and didn’t include any of the menus. Once we got that working, we started adding other elements. The first thing we added on was a menu screen that </w:t>
-      </w:r>
-      <w:r>
-        <w:rPr>
-          <w:rFonts w:ascii="Noto Sans" w:hAnsi="Noto Sans"/>
-          <w:sz w:val="24"/>
-          <w:szCs w:val="24"/>
-        </w:rPr>
-        <w:t xml:space="preserve">allowed a user to click “start” to start the game, or “quit” to leave it. This menu could be accessed using the escape button. Once we knew that worked, we knew we could begin to implement our themes. </w:t>
-      </w:r>
-    </w:p>
-    <w:p>
-      <w:pPr>
-        <w:rPr>
-          <w:rFonts w:ascii="Noto Sans" w:hAnsi="Noto Sans"/>
-          <w:sz w:val="24"/>
-          <w:szCs w:val="24"/>
-        </w:rPr>
-      </w:pPr>
-      <w:r>
-        <w:rPr>
-          <w:rFonts w:ascii="Noto Sans" w:hAnsi="Noto Sans"/>
-          <w:sz w:val="24"/>
-          <w:szCs w:val="24"/>
-        </w:rPr>
-        <w:t>Pic</w:t>
-      </w:r>
-    </w:p>
-    <w:p>
-      <w:pPr>
-        <w:rPr>
-          <w:rFonts w:ascii="Noto Sans" w:hAnsi="Noto Sans"/>
-          <w:sz w:val="24"/>
-          <w:szCs w:val="24"/>
-        </w:rPr>
-      </w:pPr>
-      <w:r>
-        <w:rPr>
-          <w:rFonts w:ascii="Noto Sans" w:hAnsi="Noto Sans"/>
-          <w:sz w:val="24"/>
-          <w:szCs w:val="24"/>
-        </w:rPr>
-        <w:t xml:space="preserve">The final has a version of the first start menu, but with an added option to pick a theme. We have the four themes in place, all with different characters and pieces. Once a character gets hit, the game over screen tells them their score. </w:t>
-      </w:r>
-    </w:p>
-    <w:p>
-      <w:pPr>
-        <w:rPr>
-          <w:rFonts w:ascii="Noto Sans" w:hAnsi="Noto Sans"/>
-          <w:sz w:val="24"/>
-          <w:szCs w:val="24"/>
-        </w:rPr>
-      </w:pPr>
-      <w:r>
-        <w:rPr>
-          <w:rFonts w:ascii="Noto Sans" w:hAnsi="Noto Sans"/>
-          <w:sz w:val="24"/>
-          <w:szCs w:val="24"/>
-        </w:rPr>
-        <w:t>Pic</w:t>
-      </w:r>
-    </w:p>
-    <w:p>
-      <w:pPr>
-        <w:rPr>
-          <w:rFonts w:ascii="Noto Sans" w:hAnsi="Noto Sans"/>
-          <w:sz w:val="24"/>
-          <w:szCs w:val="24"/>
-        </w:rPr>
-      </w:pPr>
-      <w:r>
-        <w:rPr>
-          <w:rFonts w:ascii="Noto Sans" w:hAnsi="Noto Sans"/>
-          <w:sz w:val="24"/>
-          <w:szCs w:val="24"/>
-        </w:rPr>
-        <w:t>Pic</w:t>
-      </w:r>
-      <w:bookmarkStart w:id="0" w:name="_GoBack"/>
-      <w:bookmarkEnd w:id="0"/>
+        <w:t>Project Overview</w:t>
+      </w:r>
+    </w:p>
+    <w:p>
+      <w:pPr>
+        <w:rPr>
+          <w:rFonts w:ascii="Noto Sans" w:hAnsi="Noto Sans"/>
+          <w:sz w:val="24"/>
+          <w:szCs w:val="24"/>
+        </w:rPr>
+      </w:pPr>
+      <w:r>
+        <w:rPr>
+          <w:rFonts w:ascii="Noto Sans" w:hAnsi="Noto Sans"/>
+          <w:sz w:val="24"/>
+          <w:szCs w:val="24"/>
+        </w:rPr>
+        <w:t>Our project was adapting the game asteroids to fit our fantasies. The current version of our game has four themes – Star Wars, Star Trek, Harry Potter, and classic Disney. An object flies around the screen, trying to shoot down opponents and not get hit. Before that happens, there’s a menu that asks you what theme you’d like to play. When you lose, you get a “Game Over” screen, which tells you your score, and lets you leave the game.</w:t>
+      </w:r>
     </w:p>
     <w:p>
       <w:pPr>
@@ -162,6 +69,243 @@
           <w:sz w:val="40"/>
           <w:szCs w:val="40"/>
         </w:rPr>
+        <w:t>Results</w:t>
+      </w:r>
+    </w:p>
+    <w:p>
+      <w:pPr>
+        <w:rPr>
+          <w:rFonts w:ascii="Noto Sans" w:hAnsi="Noto Sans"/>
+          <w:sz w:val="24"/>
+          <w:szCs w:val="24"/>
+        </w:rPr>
+      </w:pPr>
+      <w:r>
+        <w:rPr>
+          <w:rFonts w:ascii="Noto Sans" w:hAnsi="Noto Sans"/>
+          <w:sz w:val="24"/>
+          <w:szCs w:val="24"/>
+        </w:rPr>
+        <w:t xml:space="preserve">We started off with an MVP of just a functioning game. This version had only the Star Wars theme, and didn’t include any of the menus. Once we got that working, we started adding other elements. The first thing we added on was a menu screen that </w:t>
+      </w:r>
+      <w:r>
+        <w:rPr>
+          <w:rFonts w:ascii="Noto Sans" w:hAnsi="Noto Sans"/>
+          <w:sz w:val="24"/>
+          <w:szCs w:val="24"/>
+        </w:rPr>
+        <w:t xml:space="preserve">allowed a user to click “start” to start the game, or “quit” to leave it. This menu could be accessed using the escape button. Once we knew that worked, we knew we could begin to implement our themes. </w:t>
+      </w:r>
+    </w:p>
+    <w:p>
+      <w:pPr>
+        <w:jc w:val="center"/>
+        <w:rPr>
+          <w:rFonts w:ascii="Noto Sans" w:hAnsi="Noto Sans"/>
+          <w:sz w:val="24"/>
+          <w:szCs w:val="24"/>
+        </w:rPr>
+      </w:pPr>
+      <w:r>
+        <w:rPr>
+          <w:rFonts w:ascii="Noto Sans" w:hAnsi="Noto Sans"/>
+          <w:noProof/>
+          <w:sz w:val="24"/>
+          <w:szCs w:val="24"/>
+        </w:rPr>
+        <w:drawing>
+          <wp:inline distT="0" distB="0" distL="0" distR="0">
+            <wp:extent cx="3649339" cy="2280837"/>
+            <wp:effectExtent l="0" t="0" r="8890" b="5715"/>
+            <wp:docPr id="2" name="Picture 2"/>
+            <wp:cNvGraphicFramePr>
+              <a:graphicFrameLocks xmlns:a="http://schemas.openxmlformats.org/drawingml/2006/main" noChangeAspect="1"/>
+            </wp:cNvGraphicFramePr>
+            <a:graphic xmlns:a="http://schemas.openxmlformats.org/drawingml/2006/main">
+              <a:graphicData uri="http://schemas.openxmlformats.org/drawingml/2006/picture">
+                <pic:pic xmlns:pic="http://schemas.openxmlformats.org/drawingml/2006/picture">
+                  <pic:nvPicPr>
+                    <pic:cNvPr id="2" name="Screenshot (72).png"/>
+                    <pic:cNvPicPr/>
+                  </pic:nvPicPr>
+                  <pic:blipFill>
+                    <a:blip r:embed="rId4" cstate="print">
+                      <a:extLst>
+                        <a:ext uri="{28A0092B-C50C-407E-A947-70E740481C1C}">
+                          <a14:useLocalDpi xmlns:a14="http://schemas.microsoft.com/office/drawing/2010/main" val="0"/>
+                        </a:ext>
+                      </a:extLst>
+                    </a:blip>
+                    <a:stretch>
+                      <a:fillRect/>
+                    </a:stretch>
+                  </pic:blipFill>
+                  <pic:spPr>
+                    <a:xfrm>
+                      <a:off x="0" y="0"/>
+                      <a:ext cx="3660425" cy="2287766"/>
+                    </a:xfrm>
+                    <a:prstGeom prst="rect">
+                      <a:avLst/>
+                    </a:prstGeom>
+                  </pic:spPr>
+                </pic:pic>
+              </a:graphicData>
+            </a:graphic>
+          </wp:inline>
+        </w:drawing>
+      </w:r>
+    </w:p>
+    <w:p>
+      <w:pPr>
+        <w:rPr>
+          <w:rFonts w:ascii="Noto Sans" w:hAnsi="Noto Sans"/>
+          <w:sz w:val="24"/>
+          <w:szCs w:val="24"/>
+        </w:rPr>
+      </w:pPr>
+      <w:r>
+        <w:rPr>
+          <w:rFonts w:ascii="Noto Sans" w:hAnsi="Noto Sans"/>
+          <w:sz w:val="24"/>
+          <w:szCs w:val="24"/>
+        </w:rPr>
+        <w:t xml:space="preserve">The final has a version of the first start menu, but with an added option to pick a theme. We have the four themes in place, all with different characters and pieces. Once a character gets hit, the game over screen tells them their score. </w:t>
+      </w:r>
+    </w:p>
+    <w:p>
+      <w:pPr>
+        <w:jc w:val="center"/>
+        <w:rPr>
+          <w:rFonts w:ascii="Noto Sans" w:hAnsi="Noto Sans"/>
+          <w:sz w:val="24"/>
+          <w:szCs w:val="24"/>
+        </w:rPr>
+      </w:pPr>
+      <w:r>
+        <w:rPr>
+          <w:rFonts w:ascii="Noto Sans" w:hAnsi="Noto Sans"/>
+          <w:noProof/>
+          <w:sz w:val="24"/>
+          <w:szCs w:val="24"/>
+        </w:rPr>
+        <w:lastRenderedPageBreak/>
+        <w:drawing>
+          <wp:inline distT="0" distB="0" distL="0" distR="0">
+            <wp:extent cx="3729162" cy="2330726"/>
+            <wp:effectExtent l="0" t="0" r="5080" b="0"/>
+            <wp:docPr id="3" name="Picture 3"/>
+            <wp:cNvGraphicFramePr>
+              <a:graphicFrameLocks xmlns:a="http://schemas.openxmlformats.org/drawingml/2006/main" noChangeAspect="1"/>
+            </wp:cNvGraphicFramePr>
+            <a:graphic xmlns:a="http://schemas.openxmlformats.org/drawingml/2006/main">
+              <a:graphicData uri="http://schemas.openxmlformats.org/drawingml/2006/picture">
+                <pic:pic xmlns:pic="http://schemas.openxmlformats.org/drawingml/2006/picture">
+                  <pic:nvPicPr>
+                    <pic:cNvPr id="3" name="Screenshot (74).png"/>
+                    <pic:cNvPicPr/>
+                  </pic:nvPicPr>
+                  <pic:blipFill>
+                    <a:blip r:embed="rId5" cstate="print">
+                      <a:extLst>
+                        <a:ext uri="{28A0092B-C50C-407E-A947-70E740481C1C}">
+                          <a14:useLocalDpi xmlns:a14="http://schemas.microsoft.com/office/drawing/2010/main" val="0"/>
+                        </a:ext>
+                      </a:extLst>
+                    </a:blip>
+                    <a:stretch>
+                      <a:fillRect/>
+                    </a:stretch>
+                  </pic:blipFill>
+                  <pic:spPr>
+                    <a:xfrm>
+                      <a:off x="0" y="0"/>
+                      <a:ext cx="3741098" cy="2338186"/>
+                    </a:xfrm>
+                    <a:prstGeom prst="rect">
+                      <a:avLst/>
+                    </a:prstGeom>
+                  </pic:spPr>
+                </pic:pic>
+              </a:graphicData>
+            </a:graphic>
+          </wp:inline>
+        </w:drawing>
+      </w:r>
+    </w:p>
+    <w:p>
+      <w:pPr>
+        <w:jc w:val="center"/>
+        <w:rPr>
+          <w:rFonts w:ascii="Noto Sans" w:hAnsi="Noto Sans"/>
+          <w:sz w:val="24"/>
+          <w:szCs w:val="24"/>
+        </w:rPr>
+      </w:pPr>
+      <w:r>
+        <w:rPr>
+          <w:rFonts w:ascii="Noto Sans" w:hAnsi="Noto Sans"/>
+          <w:noProof/>
+          <w:sz w:val="24"/>
+          <w:szCs w:val="24"/>
+        </w:rPr>
+        <w:drawing>
+          <wp:inline distT="0" distB="0" distL="0" distR="0">
+            <wp:extent cx="3842069" cy="2401293"/>
+            <wp:effectExtent l="0" t="0" r="6350" b="0"/>
+            <wp:docPr id="4" name="Picture 4"/>
+            <wp:cNvGraphicFramePr>
+              <a:graphicFrameLocks xmlns:a="http://schemas.openxmlformats.org/drawingml/2006/main" noChangeAspect="1"/>
+            </wp:cNvGraphicFramePr>
+            <a:graphic xmlns:a="http://schemas.openxmlformats.org/drawingml/2006/main">
+              <a:graphicData uri="http://schemas.openxmlformats.org/drawingml/2006/picture">
+                <pic:pic xmlns:pic="http://schemas.openxmlformats.org/drawingml/2006/picture">
+                  <pic:nvPicPr>
+                    <pic:cNvPr id="4" name="Screenshot (75).png"/>
+                    <pic:cNvPicPr/>
+                  </pic:nvPicPr>
+                  <pic:blipFill>
+                    <a:blip r:embed="rId6" cstate="print">
+                      <a:extLst>
+                        <a:ext uri="{28A0092B-C50C-407E-A947-70E740481C1C}">
+                          <a14:useLocalDpi xmlns:a14="http://schemas.microsoft.com/office/drawing/2010/main" val="0"/>
+                        </a:ext>
+                      </a:extLst>
+                    </a:blip>
+                    <a:stretch>
+                      <a:fillRect/>
+                    </a:stretch>
+                  </pic:blipFill>
+                  <pic:spPr>
+                    <a:xfrm>
+                      <a:off x="0" y="0"/>
+                      <a:ext cx="3847379" cy="2404611"/>
+                    </a:xfrm>
+                    <a:prstGeom prst="rect">
+                      <a:avLst/>
+                    </a:prstGeom>
+                  </pic:spPr>
+                </pic:pic>
+              </a:graphicData>
+            </a:graphic>
+          </wp:inline>
+        </w:drawing>
+      </w:r>
+    </w:p>
+    <w:p>
+      <w:pPr>
+        <w:rPr>
+          <w:rFonts w:ascii="Final Frontier Old Style" w:hAnsi="Final Frontier Old Style"/>
+          <w:sz w:val="40"/>
+          <w:szCs w:val="40"/>
+        </w:rPr>
+      </w:pPr>
+      <w:r>
+        <w:rPr>
+          <w:rFonts w:ascii="Final Frontier Old Style" w:hAnsi="Final Frontier Old Style"/>
+          <w:sz w:val="40"/>
+          <w:szCs w:val="40"/>
+        </w:rPr>
         <w:t>Implementation</w:t>
       </w:r>
     </w:p>
@@ -263,6 +407,7 @@
     </w:p>
     <w:p>
       <w:pPr>
+        <w:jc w:val="center"/>
         <w:rPr>
           <w:rFonts w:ascii="Noto Sans" w:hAnsi="Noto Sans"/>
           <w:sz w:val="24"/>
@@ -293,7 +438,7 @@
                     <pic:cNvPicPr/>
                   </pic:nvPicPr>
                   <pic:blipFill>
-                    <a:blip r:embed="rId4">
+                    <a:blip r:embed="rId7">
                       <a:extLst>
                         <a:ext uri="{28A0092B-C50C-407E-A947-70E740481C1C}">
                           <a14:useLocalDpi xmlns:a14="http://schemas.microsoft.com/office/drawing/2010/main" val="0"/>

</xml_diff>